<commit_message>
convert to pdf for my report
</commit_message>
<xml_diff>
--- a/Applied Data Science Assignment 3.docx
+++ b/Applied Data Science Assignment 3.docx
@@ -953,7 +953,28 @@
           <w:sz w:val="16"/>
           <w:szCs w:val="16"/>
         </w:rPr>
-        <w:t>exponential curve fit of cereal yield for France</w:t>
+        <w:t xml:space="preserve">exponential curve fit </w:t>
+      </w:r>
+      <w:r>
+        <w:rPr>
+          <w:sz w:val="16"/>
+          <w:szCs w:val="16"/>
+        </w:rPr>
+        <w:t>greenhouse</w:t>
+      </w:r>
+      <w:r>
+        <w:rPr>
+          <w:sz w:val="16"/>
+          <w:szCs w:val="16"/>
+        </w:rPr>
+        <w:t xml:space="preserve"> for France</w:t>
+      </w:r>
+      <w:r>
+        <w:rPr>
+          <w:sz w:val="16"/>
+          <w:szCs w:val="16"/>
+        </w:rPr>
+        <w:t xml:space="preserve"> (INCORRECT)</w:t>
       </w:r>
     </w:p>
     <w:sectPr>

</xml_diff>